<commit_message>
Created testimonial, hero and pricing section
</commit_message>
<xml_diff>
--- a/SDS-Frontend.docx
+++ b/SDS-Frontend.docx
@@ -577,6 +577,62 @@
           <w:lang w:val="en-US"/>
         </w:rPr>
       </w:pPr>
+      <w:r>
+        <w:rPr>
+          <w:lang w:val="en-US"/>
+        </w:rPr>
+        <w:t>24.01.2026</w:t>
+      </w:r>
+    </w:p>
+    <w:p>
+      <w:pPr>
+        <w:pStyle w:val="BodyText"/>
+        <w:rPr>
+          <w:lang w:val="en-US"/>
+        </w:rPr>
+      </w:pPr>
+    </w:p>
+    <w:p>
+      <w:pPr>
+        <w:pStyle w:val="BodyText"/>
+        <w:rPr>
+          <w:lang w:val="en-US"/>
+        </w:rPr>
+      </w:pPr>
+      <w:r>
+        <w:rPr>
+          <w:lang w:val="en-US"/>
+        </w:rPr>
+        <w:t xml:space="preserve">Today I learned about </w:t>
+      </w:r>
+      <w:proofErr w:type="spellStart"/>
+      <w:r>
+        <w:rPr>
+          <w:lang w:val="en-US"/>
+        </w:rPr>
+        <w:t>css</w:t>
+      </w:r>
+      <w:proofErr w:type="spellEnd"/>
+      <w:r>
+        <w:rPr>
+          <w:lang w:val="en-US"/>
+        </w:rPr>
+        <w:t xml:space="preserve"> selectors, </w:t>
+      </w:r>
+      <w:proofErr w:type="spellStart"/>
+      <w:r>
+        <w:rPr>
+          <w:lang w:val="en-US"/>
+        </w:rPr>
+        <w:t>css</w:t>
+      </w:r>
+      <w:proofErr w:type="spellEnd"/>
+      <w:r>
+        <w:rPr>
+          <w:lang w:val="en-US"/>
+        </w:rPr>
+        <w:t xml:space="preserve"> grid, flex-box and also margins, padding and a lot more. I designed the hero section with the given hero-image also I learned how to create utility classes and how they are very useful for designing a website fast. Also how to use alignment for text. Basically today I created three major section of our growth webpage. Which are hero-section, testimonial section and pricing section. </w:t>
+      </w:r>
     </w:p>
     <w:sectPr>
       <w:headerReference w:type="default" r:id="rId10"/>
@@ -3049,15 +3105,6 @@
 </file>
 
 <file path=customXml/item2.xml><?xml version="1.0" encoding="utf-8"?>
-<p:properties xmlns:p="http://schemas.microsoft.com/office/2006/metadata/properties" xmlns:xsi="http://www.w3.org/2001/XMLSchema-instance" xmlns:pc="http://schemas.microsoft.com/office/infopath/2007/PartnerControls">
-  <documentManagement>
-    <PublishingExpirationDate xmlns="http://schemas.microsoft.com/sharepoint/v3" xsi:nil="true"/>
-    <PublishingStartDate xmlns="http://schemas.microsoft.com/sharepoint/v3" xsi:nil="true"/>
-  </documentManagement>
-</p:properties>
-</file>
-
-<file path=customXml/item3.xml><?xml version="1.0" encoding="utf-8"?>
 <ct:contentTypeSchema xmlns:ct="http://schemas.microsoft.com/office/2006/metadata/contentType" xmlns:ma="http://schemas.microsoft.com/office/2006/metadata/properties/metaAttributes" ct:_="" ma:_="" ma:contentTypeName="Asiakirja" ma:contentTypeID="0x01010017418C401CCB2042A3A99A19F43F356D" ma:contentTypeVersion="1" ma:contentTypeDescription="Luo uusi asiakirja." ma:contentTypeScope="" ma:versionID="f4b075d3ca74a5dbaed73e767a156aa0">
   <xsd:schema xmlns:xsd="http://www.w3.org/2001/XMLSchema" xmlns:p="http://schemas.microsoft.com/office/2006/metadata/properties" xmlns:ns1="http://schemas.microsoft.com/sharepoint/v3" targetNamespace="http://schemas.microsoft.com/office/2006/metadata/properties" ma:root="true" ma:fieldsID="4340a008e99365d80b71206bae222996" ns1:_="">
     <xsd:import namespace="http://schemas.microsoft.com/sharepoint/v3"/>
@@ -3123,6 +3170,15 @@
 </ct:contentTypeSchema>
 </file>
 
+<file path=customXml/item3.xml><?xml version="1.0" encoding="utf-8"?>
+<p:properties xmlns:p="http://schemas.microsoft.com/office/2006/metadata/properties" xmlns:xsi="http://www.w3.org/2001/XMLSchema-instance" xmlns:pc="http://schemas.microsoft.com/office/infopath/2007/PartnerControls">
+  <documentManagement>
+    <PublishingExpirationDate xmlns="http://schemas.microsoft.com/sharepoint/v3" xsi:nil="true"/>
+    <PublishingStartDate xmlns="http://schemas.microsoft.com/sharepoint/v3" xsi:nil="true"/>
+  </documentManagement>
+</p:properties>
+</file>
+
 <file path=customXml/itemProps1.xml><?xml version="1.0" encoding="utf-8"?>
 <ds:datastoreItem xmlns:ds="http://schemas.openxmlformats.org/officeDocument/2006/customXml" ds:itemID="{13FBD2FA-5696-460D-A278-9A302A0F72AE}">
   <ds:schemaRefs>
@@ -3132,16 +3188,6 @@
 </file>
 
 <file path=customXml/itemProps2.xml><?xml version="1.0" encoding="utf-8"?>
-<ds:datastoreItem xmlns:ds="http://schemas.openxmlformats.org/officeDocument/2006/customXml" ds:itemID="{FA8F0064-303C-446D-896E-46EEB9A79DC3}">
-  <ds:schemaRefs>
-    <ds:schemaRef ds:uri="http://schemas.microsoft.com/office/2006/metadata/properties"/>
-    <ds:schemaRef ds:uri="http://schemas.microsoft.com/office/infopath/2007/PartnerControls"/>
-    <ds:schemaRef ds:uri="http://schemas.microsoft.com/sharepoint/v3"/>
-  </ds:schemaRefs>
-</ds:datastoreItem>
-</file>
-
-<file path=customXml/itemProps3.xml><?xml version="1.0" encoding="utf-8"?>
 <ds:datastoreItem xmlns:ds="http://schemas.openxmlformats.org/officeDocument/2006/customXml" ds:itemID="{B9A87442-5A7B-46FD-BD28-170CE9B7256F}">
   <ds:schemaRefs>
     <ds:schemaRef ds:uri="http://schemas.microsoft.com/office/2006/metadata/contentType"/>
@@ -3156,4 +3202,14 @@
     <ds:schemaRef ds:uri="http://schemas.microsoft.com/office/internal/2005/internalDocumentation"/>
   </ds:schemaRefs>
 </ds:datastoreItem>
+</file>
+
+<file path=customXml/itemProps3.xml><?xml version="1.0" encoding="utf-8"?>
+<ds:datastoreItem xmlns:ds="http://schemas.openxmlformats.org/officeDocument/2006/customXml" ds:itemID="{FA8F0064-303C-446D-896E-46EEB9A79DC3}">
+  <ds:schemaRefs>
+    <ds:schemaRef ds:uri="http://schemas.microsoft.com/office/2006/metadata/properties"/>
+    <ds:schemaRef ds:uri="http://schemas.microsoft.com/office/infopath/2007/PartnerControls"/>
+    <ds:schemaRef ds:uri="http://schemas.microsoft.com/sharepoint/v3"/>
+  </ds:schemaRefs>
+</ds:datastoreItem>
 </file>
</xml_diff>

<commit_message>
Completed responsive design and also added the core functionality of hamburger menu
</commit_message>
<xml_diff>
--- a/SDS-Frontend.docx
+++ b/SDS-Frontend.docx
@@ -14,7 +14,6 @@
           <w:lang w:val="en-US"/>
         </w:rPr>
       </w:pPr>
-      <w:proofErr w:type="spellStart"/>
       <w:r>
         <w:rPr>
           <w:rFonts w:ascii="Times New Roman" w:hAnsi="Times New Roman" w:cs="Times New Roman"/>
@@ -23,10 +22,13 @@
           <w:szCs w:val="24"/>
           <w:lang w:val="en-US"/>
         </w:rPr>
-        <w:t>Lappeenrannan</w:t>
+        <w:t>Lappeenrannan teknillinen yliopisto</w:t>
       </w:r>
-      <w:proofErr w:type="spellEnd"/>
-      <w:r>
+    </w:p>
+    <w:p>
+      <w:pPr>
+        <w:pStyle w:val="Title"/>
+        <w:jc w:val="both"/>
         <w:rPr>
           <w:rFonts w:ascii="Times New Roman" w:hAnsi="Times New Roman" w:cs="Times New Roman"/>
           <w:b w:val="0"/>
@@ -34,9 +36,7 @@
           <w:szCs w:val="24"/>
           <w:lang w:val="en-US"/>
         </w:rPr>
-        <w:t xml:space="preserve"> </w:t>
-      </w:r>
-      <w:proofErr w:type="spellStart"/>
+      </w:pPr>
       <w:r>
         <w:rPr>
           <w:rFonts w:ascii="Times New Roman" w:hAnsi="Times New Roman" w:cs="Times New Roman"/>
@@ -45,9 +45,8 @@
           <w:szCs w:val="24"/>
           <w:lang w:val="en-US"/>
         </w:rPr>
-        <w:t>teknillinen</w:t>
+        <w:t>Name of your school goes here (School</w:t>
       </w:r>
-      <w:proofErr w:type="spellEnd"/>
       <w:r>
         <w:rPr>
           <w:rFonts w:ascii="Times New Roman" w:hAnsi="Times New Roman" w:cs="Times New Roman"/>
@@ -56,9 +55,8 @@
           <w:szCs w:val="24"/>
           <w:lang w:val="en-US"/>
         </w:rPr>
-        <w:t xml:space="preserve"> </w:t>
+        <w:t xml:space="preserve"> of Business and Management</w:t>
       </w:r>
-      <w:proofErr w:type="spellStart"/>
       <w:r>
         <w:rPr>
           <w:rFonts w:ascii="Times New Roman" w:hAnsi="Times New Roman" w:cs="Times New Roman"/>
@@ -67,9 +65,8 @@
           <w:szCs w:val="24"/>
           <w:lang w:val="en-US"/>
         </w:rPr>
-        <w:t>yliopisto</w:t>
+        <w:t>)</w:t>
       </w:r>
-      <w:proofErr w:type="spellEnd"/>
     </w:p>
     <w:p>
       <w:pPr>
@@ -83,7 +80,55 @@
           <w:lang w:val="en-US"/>
         </w:rPr>
       </w:pPr>
-      <w:r>
+    </w:p>
+    <w:p>
+      <w:pPr>
+        <w:pStyle w:val="Title"/>
+        <w:jc w:val="left"/>
+        <w:rPr>
+          <w:sz w:val="24"/>
+          <w:szCs w:val="24"/>
+          <w:lang w:val="en-US"/>
+        </w:rPr>
+      </w:pPr>
+    </w:p>
+    <w:p>
+      <w:pPr>
+        <w:pStyle w:val="Title"/>
+        <w:jc w:val="left"/>
+        <w:rPr>
+          <w:sz w:val="24"/>
+          <w:szCs w:val="24"/>
+          <w:lang w:val="en-US"/>
+        </w:rPr>
+      </w:pPr>
+    </w:p>
+    <w:p>
+      <w:pPr>
+        <w:pStyle w:val="Title"/>
+        <w:jc w:val="left"/>
+        <w:rPr>
+          <w:sz w:val="24"/>
+          <w:szCs w:val="24"/>
+          <w:lang w:val="en-US"/>
+        </w:rPr>
+      </w:pPr>
+    </w:p>
+    <w:p>
+      <w:pPr>
+        <w:pStyle w:val="Title"/>
+        <w:jc w:val="left"/>
+        <w:rPr>
+          <w:sz w:val="24"/>
+          <w:szCs w:val="24"/>
+          <w:lang w:val="en-US"/>
+        </w:rPr>
+      </w:pPr>
+    </w:p>
+    <w:p>
+      <w:pPr>
+        <w:pStyle w:val="Title"/>
+        <w:jc w:val="both"/>
         <w:rPr>
           <w:rFonts w:ascii="Times New Roman" w:hAnsi="Times New Roman" w:cs="Times New Roman"/>
           <w:b w:val="0"/>
@@ -91,8 +136,7 @@
           <w:szCs w:val="24"/>
           <w:lang w:val="en-US"/>
         </w:rPr>
-        <w:t>Name of your school goes here (School</w:t>
-      </w:r>
+      </w:pPr>
       <w:r>
         <w:rPr>
           <w:rFonts w:ascii="Times New Roman" w:hAnsi="Times New Roman" w:cs="Times New Roman"/>
@@ -101,7 +145,7 @@
           <w:szCs w:val="24"/>
           <w:lang w:val="en-US"/>
         </w:rPr>
-        <w:t xml:space="preserve"> of Business and Management</w:t>
+        <w:t>Software</w:t>
       </w:r>
       <w:r>
         <w:rPr>
@@ -111,13 +155,9 @@
           <w:szCs w:val="24"/>
           <w:lang w:val="en-US"/>
         </w:rPr>
-        <w:t>)</w:t>
+        <w:t xml:space="preserve"> Development Skills</w:t>
       </w:r>
-    </w:p>
-    <w:p>
-      <w:pPr>
-        <w:pStyle w:val="Title"/>
-        <w:jc w:val="both"/>
+      <w:r>
         <w:rPr>
           <w:rFonts w:ascii="Times New Roman" w:hAnsi="Times New Roman" w:cs="Times New Roman"/>
           <w:b w:val="0"/>
@@ -125,56 +165,13 @@
           <w:szCs w:val="24"/>
           <w:lang w:val="en-US"/>
         </w:rPr>
-      </w:pPr>
+        <w:t xml:space="preserve"> Front-End, Online course</w:t>
+      </w:r>
     </w:p>
     <w:p>
       <w:pPr>
         <w:pStyle w:val="Title"/>
         <w:jc w:val="left"/>
-        <w:rPr>
-          <w:sz w:val="24"/>
-          <w:szCs w:val="24"/>
-          <w:lang w:val="en-US"/>
-        </w:rPr>
-      </w:pPr>
-    </w:p>
-    <w:p>
-      <w:pPr>
-        <w:pStyle w:val="Title"/>
-        <w:jc w:val="left"/>
-        <w:rPr>
-          <w:sz w:val="24"/>
-          <w:szCs w:val="24"/>
-          <w:lang w:val="en-US"/>
-        </w:rPr>
-      </w:pPr>
-    </w:p>
-    <w:p>
-      <w:pPr>
-        <w:pStyle w:val="Title"/>
-        <w:jc w:val="left"/>
-        <w:rPr>
-          <w:sz w:val="24"/>
-          <w:szCs w:val="24"/>
-          <w:lang w:val="en-US"/>
-        </w:rPr>
-      </w:pPr>
-    </w:p>
-    <w:p>
-      <w:pPr>
-        <w:pStyle w:val="Title"/>
-        <w:jc w:val="left"/>
-        <w:rPr>
-          <w:sz w:val="24"/>
-          <w:szCs w:val="24"/>
-          <w:lang w:val="en-US"/>
-        </w:rPr>
-      </w:pPr>
-    </w:p>
-    <w:p>
-      <w:pPr>
-        <w:pStyle w:val="Title"/>
-        <w:jc w:val="both"/>
         <w:rPr>
           <w:rFonts w:ascii="Times New Roman" w:hAnsi="Times New Roman" w:cs="Times New Roman"/>
           <w:b w:val="0"/>
@@ -183,49 +180,6 @@
           <w:lang w:val="en-US"/>
         </w:rPr>
       </w:pPr>
-      <w:r>
-        <w:rPr>
-          <w:rFonts w:ascii="Times New Roman" w:hAnsi="Times New Roman" w:cs="Times New Roman"/>
-          <w:b w:val="0"/>
-          <w:sz w:val="24"/>
-          <w:szCs w:val="24"/>
-          <w:lang w:val="en-US"/>
-        </w:rPr>
-        <w:t>Software</w:t>
-      </w:r>
-      <w:r>
-        <w:rPr>
-          <w:rFonts w:ascii="Times New Roman" w:hAnsi="Times New Roman" w:cs="Times New Roman"/>
-          <w:b w:val="0"/>
-          <w:sz w:val="24"/>
-          <w:szCs w:val="24"/>
-          <w:lang w:val="en-US"/>
-        </w:rPr>
-        <w:t xml:space="preserve"> Development Skills</w:t>
-      </w:r>
-      <w:r>
-        <w:rPr>
-          <w:rFonts w:ascii="Times New Roman" w:hAnsi="Times New Roman" w:cs="Times New Roman"/>
-          <w:b w:val="0"/>
-          <w:sz w:val="24"/>
-          <w:szCs w:val="24"/>
-          <w:lang w:val="en-US"/>
-        </w:rPr>
-        <w:t xml:space="preserve"> Front-End, Online course</w:t>
-      </w:r>
-    </w:p>
-    <w:p>
-      <w:pPr>
-        <w:pStyle w:val="Title"/>
-        <w:jc w:val="left"/>
-        <w:rPr>
-          <w:rFonts w:ascii="Times New Roman" w:hAnsi="Times New Roman" w:cs="Times New Roman"/>
-          <w:b w:val="0"/>
-          <w:sz w:val="24"/>
-          <w:szCs w:val="24"/>
-          <w:lang w:val="en-US"/>
-        </w:rPr>
-      </w:pPr>
     </w:p>
     <w:p>
       <w:pPr>
@@ -475,91 +429,7 @@
         <w:rPr>
           <w:lang w:val="en-US"/>
         </w:rPr>
-        <w:t xml:space="preserve">Today I learned about html and </w:t>
-      </w:r>
-      <w:proofErr w:type="spellStart"/>
-      <w:r>
-        <w:rPr>
-          <w:lang w:val="en-US"/>
-        </w:rPr>
-        <w:t>css</w:t>
-      </w:r>
-      <w:proofErr w:type="spellEnd"/>
-      <w:r>
-        <w:rPr>
-          <w:lang w:val="en-US"/>
-        </w:rPr>
-        <w:t xml:space="preserve">. How to build a website with these. I learned how to attach image using the </w:t>
-      </w:r>
-      <w:proofErr w:type="spellStart"/>
-      <w:r>
-        <w:rPr>
-          <w:lang w:val="en-US"/>
-        </w:rPr>
-        <w:t>img</w:t>
-      </w:r>
-      <w:proofErr w:type="spellEnd"/>
-      <w:r>
-        <w:rPr>
-          <w:lang w:val="en-US"/>
-        </w:rPr>
-        <w:t xml:space="preserve"> tags. Also I learned how to embed </w:t>
-      </w:r>
-      <w:proofErr w:type="spellStart"/>
-      <w:r>
-        <w:rPr>
-          <w:lang w:val="en-US"/>
-        </w:rPr>
-        <w:t>css</w:t>
-      </w:r>
-      <w:proofErr w:type="spellEnd"/>
-      <w:r>
-        <w:rPr>
-          <w:lang w:val="en-US"/>
-        </w:rPr>
-        <w:t xml:space="preserve"> stylesheet and google font with &lt;link&gt; tag. I learned about the boiler plate code that comes with vs code </w:t>
-      </w:r>
-      <w:proofErr w:type="spellStart"/>
-      <w:r>
-        <w:rPr>
-          <w:lang w:val="en-US"/>
-        </w:rPr>
-        <w:t>emmet</w:t>
-      </w:r>
-      <w:proofErr w:type="spellEnd"/>
-      <w:r>
-        <w:rPr>
-          <w:lang w:val="en-US"/>
-        </w:rPr>
-        <w:t xml:space="preserve">. Also some pre </w:t>
-      </w:r>
-      <w:proofErr w:type="spellStart"/>
-      <w:r>
-        <w:rPr>
-          <w:lang w:val="en-US"/>
-        </w:rPr>
-        <w:t>css</w:t>
-      </w:r>
-      <w:proofErr w:type="spellEnd"/>
-      <w:r>
-        <w:rPr>
-          <w:lang w:val="en-US"/>
-        </w:rPr>
-        <w:t xml:space="preserve"> styling to give some initial styling to the website. Also learned how to use </w:t>
-      </w:r>
-      <w:proofErr w:type="spellStart"/>
-      <w:r>
-        <w:rPr>
-          <w:lang w:val="en-US"/>
-        </w:rPr>
-        <w:t>css</w:t>
-      </w:r>
-      <w:proofErr w:type="spellEnd"/>
-      <w:r>
-        <w:rPr>
-          <w:lang w:val="en-US"/>
-        </w:rPr>
-        <w:t xml:space="preserve"> variables and create them. </w:t>
+        <w:t xml:space="preserve">Today I learned about html and css. How to build a website with these. I learned how to attach image using the img tags. Also I learned how to embed css stylesheet and google font with &lt;link&gt; tag. I learned about the boiler plate code that comes with vs code emmet. Also some pre css styling to give some initial styling to the website. Also learned how to use css variables and create them. </w:t>
       </w:r>
     </w:p>
     <w:p>
@@ -603,35 +473,79 @@
         <w:rPr>
           <w:lang w:val="en-US"/>
         </w:rPr>
-        <w:t xml:space="preserve">Today I learned about </w:t>
+        <w:t xml:space="preserve">Today I learned about css selectors, css grid, flex-box and also margins, padding and a lot more. I designed the hero section with the given hero-image also I learned how to create utility classes and how they are very useful for designing a website fast. Also how to use alignment for text. Basically today I created three major section of our growth webpage. Which are hero-section, testimonial section and pricing section. </w:t>
       </w:r>
-      <w:proofErr w:type="spellStart"/>
+    </w:p>
+    <w:p>
+      <w:pPr>
+        <w:pStyle w:val="BodyText"/>
+        <w:rPr>
+          <w:lang w:val="en-US"/>
+        </w:rPr>
+      </w:pPr>
+    </w:p>
+    <w:p>
+      <w:pPr>
+        <w:pStyle w:val="BodyText"/>
+        <w:rPr>
+          <w:lang w:val="en-US"/>
+        </w:rPr>
+      </w:pPr>
       <w:r>
         <w:rPr>
           <w:lang w:val="en-US"/>
         </w:rPr>
-        <w:t>css</w:t>
+        <w:t>28.01.2026</w:t>
       </w:r>
-      <w:proofErr w:type="spellEnd"/>
+    </w:p>
+    <w:p>
+      <w:pPr>
+        <w:pStyle w:val="BodyText"/>
+        <w:rPr>
+          <w:lang w:val="en-US"/>
+        </w:rPr>
+      </w:pPr>
+    </w:p>
+    <w:p>
+      <w:pPr>
+        <w:pStyle w:val="BodyText"/>
+        <w:rPr>
+          <w:lang w:val="en-US"/>
+        </w:rPr>
+      </w:pPr>
       <w:r>
         <w:rPr>
           <w:lang w:val="en-US"/>
         </w:rPr>
-        <w:t xml:space="preserve"> selectors, </w:t>
+        <w:t xml:space="preserve">Today I learned about responsive design. How to create responsive layout and how to use flexbox and grid properly. Also I learned about media quarry which is helpful to add styling when our website will get to new devices. I added some of my own styling. I styled the menu bar completely different. </w:t>
       </w:r>
-      <w:proofErr w:type="spellStart"/>
+    </w:p>
+    <w:p>
+      <w:pPr>
+        <w:pStyle w:val="BodyText"/>
+        <w:rPr>
+          <w:lang w:val="en-US"/>
+        </w:rPr>
+      </w:pPr>
+    </w:p>
+    <w:p>
+      <w:pPr>
+        <w:pStyle w:val="BodyText"/>
+        <w:rPr>
+          <w:lang w:val="en-US"/>
+        </w:rPr>
+      </w:pPr>
       <w:r>
         <w:rPr>
           <w:lang w:val="en-US"/>
         </w:rPr>
-        <w:t>css</w:t>
+        <w:t>I have finished the design and also made it responsive. If there is any issue found please let me know. I will fix it.</w:t>
       </w:r>
-      <w:proofErr w:type="spellEnd"/>
       <w:r>
         <w:rPr>
           <w:lang w:val="en-US"/>
         </w:rPr>
-        <w:t xml:space="preserve"> grid, flex-box and also margins, padding and a lot more. I designed the hero section with the given hero-image also I learned how to create utility classes and how they are very useful for designing a website fast. Also how to use alignment for text. Basically today I created three major section of our growth webpage. Which are hero-section, testimonial section and pricing section. </w:t>
+        <w:t xml:space="preserve"> </w:t>
       </w:r>
     </w:p>
     <w:sectPr>
@@ -3096,12 +3010,12 @@
 </file>
 
 <file path=customXml/item1.xml><?xml version="1.0" encoding="utf-8"?>
-<?mso-contentType ?>
-<FormTemplates xmlns="http://schemas.microsoft.com/sharepoint/v3/contenttype/forms">
-  <Display>DocumentLibraryForm</Display>
-  <Edit>DocumentLibraryForm</Edit>
-  <New>DocumentLibraryForm</New>
-</FormTemplates>
+<p:properties xmlns:p="http://schemas.microsoft.com/office/2006/metadata/properties" xmlns:xsi="http://www.w3.org/2001/XMLSchema-instance" xmlns:pc="http://schemas.microsoft.com/office/infopath/2007/PartnerControls">
+  <documentManagement>
+    <PublishingExpirationDate xmlns="http://schemas.microsoft.com/sharepoint/v3" xsi:nil="true"/>
+    <PublishingStartDate xmlns="http://schemas.microsoft.com/sharepoint/v3" xsi:nil="true"/>
+  </documentManagement>
+</p:properties>
 </file>
 
 <file path=customXml/item2.xml><?xml version="1.0" encoding="utf-8"?>
@@ -3171,18 +3085,20 @@
 </file>
 
 <file path=customXml/item3.xml><?xml version="1.0" encoding="utf-8"?>
-<p:properties xmlns:p="http://schemas.microsoft.com/office/2006/metadata/properties" xmlns:xsi="http://www.w3.org/2001/XMLSchema-instance" xmlns:pc="http://schemas.microsoft.com/office/infopath/2007/PartnerControls">
-  <documentManagement>
-    <PublishingExpirationDate xmlns="http://schemas.microsoft.com/sharepoint/v3" xsi:nil="true"/>
-    <PublishingStartDate xmlns="http://schemas.microsoft.com/sharepoint/v3" xsi:nil="true"/>
-  </documentManagement>
-</p:properties>
+<?mso-contentType ?>
+<FormTemplates xmlns="http://schemas.microsoft.com/sharepoint/v3/contenttype/forms">
+  <Display>DocumentLibraryForm</Display>
+  <Edit>DocumentLibraryForm</Edit>
+  <New>DocumentLibraryForm</New>
+</FormTemplates>
 </file>
 
 <file path=customXml/itemProps1.xml><?xml version="1.0" encoding="utf-8"?>
-<ds:datastoreItem xmlns:ds="http://schemas.openxmlformats.org/officeDocument/2006/customXml" ds:itemID="{13FBD2FA-5696-460D-A278-9A302A0F72AE}">
+<ds:datastoreItem xmlns:ds="http://schemas.openxmlformats.org/officeDocument/2006/customXml" ds:itemID="{FA8F0064-303C-446D-896E-46EEB9A79DC3}">
   <ds:schemaRefs>
-    <ds:schemaRef ds:uri="http://schemas.microsoft.com/sharepoint/v3/contenttype/forms"/>
+    <ds:schemaRef ds:uri="http://schemas.microsoft.com/office/2006/metadata/properties"/>
+    <ds:schemaRef ds:uri="http://schemas.microsoft.com/office/infopath/2007/PartnerControls"/>
+    <ds:schemaRef ds:uri="http://schemas.microsoft.com/sharepoint/v3"/>
   </ds:schemaRefs>
 </ds:datastoreItem>
 </file>
@@ -3205,11 +3121,9 @@
 </file>
 
 <file path=customXml/itemProps3.xml><?xml version="1.0" encoding="utf-8"?>
-<ds:datastoreItem xmlns:ds="http://schemas.openxmlformats.org/officeDocument/2006/customXml" ds:itemID="{FA8F0064-303C-446D-896E-46EEB9A79DC3}">
+<ds:datastoreItem xmlns:ds="http://schemas.openxmlformats.org/officeDocument/2006/customXml" ds:itemID="{13FBD2FA-5696-460D-A278-9A302A0F72AE}">
   <ds:schemaRefs>
-    <ds:schemaRef ds:uri="http://schemas.microsoft.com/office/2006/metadata/properties"/>
-    <ds:schemaRef ds:uri="http://schemas.microsoft.com/office/infopath/2007/PartnerControls"/>
-    <ds:schemaRef ds:uri="http://schemas.microsoft.com/sharepoint/v3"/>
+    <ds:schemaRef ds:uri="http://schemas.microsoft.com/sharepoint/v3/contenttype/forms"/>
   </ds:schemaRefs>
 </ds:datastoreItem>
 </file>
</xml_diff>